<commit_message>
Made the required changed to make the LSTM model work
</commit_message>
<xml_diff>
--- a/Deliverable.docx
+++ b/Deliverable.docx
@@ -3,36 +3,339 @@
 <w:document xmlns:wpc="http://schemas.microsoft.com/office/word/2010/wordprocessingCanvas" xmlns:cx="http://schemas.microsoft.com/office/drawing/2014/chartex" xmlns:cx1="http://schemas.microsoft.com/office/drawing/2015/9/8/chartex" xmlns:cx2="http://schemas.microsoft.com/office/drawing/2015/10/21/chartex" xmlns:cx3="http://schemas.microsoft.com/office/drawing/2016/5/9/chartex" xmlns:cx4="http://schemas.microsoft.com/office/drawing/2016/5/10/chartex" xmlns:cx5="http://schemas.microsoft.com/office/drawing/2016/5/11/chartex" xmlns:cx6="http://schemas.microsoft.com/office/drawing/2016/5/12/chartex" xmlns:cx7="http://schemas.microsoft.com/office/drawing/2016/5/13/chartex" xmlns:cx8="http://schemas.microsoft.com/office/drawing/2016/5/14/chartex" xmlns:mc="http://schemas.openxmlformats.org/markup-compatibility/2006" xmlns:aink="http://schemas.microsoft.com/office/drawing/2016/ink" xmlns:am3d="http://schemas.microsoft.com/office/drawing/2017/model3d" xmlns:o="urn:schemas-microsoft-com:office:office" xmlns:oel="http://schemas.microsoft.com/office/2019/extlst" xmlns:r="http://schemas.openxmlformats.org/officeDocument/2006/relationships" xmlns:m="http://schemas.openxmlformats.org/officeDocument/2006/math" xmlns:v="urn:schemas-microsoft-com:vml" xmlns:wp14="http://schemas.microsoft.com/office/word/2010/wordprocessingDrawing" xmlns:wp="http://schemas.openxmlformats.org/drawingml/2006/wordprocessingDrawing" xmlns:w10="urn:schemas-microsoft-com:office:word" xmlns:w="http://schemas.openxmlformats.org/wordprocessingml/2006/main" xmlns:w14="http://schemas.microsoft.com/office/word/2010/wordml" xmlns:w15="http://schemas.microsoft.com/office/word/2012/wordml" xmlns:w16cex="http://schemas.microsoft.com/office/word/2018/wordml/cex" xmlns:w16cid="http://schemas.microsoft.com/office/word/2016/wordml/cid" xmlns:w16="http://schemas.microsoft.com/office/word/2018/wordml" xmlns:w16sdtdh="http://schemas.microsoft.com/office/word/2020/wordml/sdtdatahash" xmlns:w16se="http://schemas.microsoft.com/office/word/2015/wordml/symex" xmlns:wpg="http://schemas.microsoft.com/office/word/2010/wordprocessingGroup" xmlns:wpi="http://schemas.microsoft.com/office/word/2010/wordprocessingInk" xmlns:wne="http://schemas.microsoft.com/office/word/2006/wordml" xmlns:wps="http://schemas.microsoft.com/office/word/2010/wordprocessingShape" mc:Ignorable="w14 w15 w16se w16cid w16 w16cex w16sdtdh wp14">
   <w:body>
     <w:p>
-      <w:r>
-        <w:t>Firstly,</w:t>
-      </w:r>
-      <w:r>
-        <w:t xml:space="preserve"> I started with testing in a Kaggle notebook how to read in the CSV in a format I wanted using pandas</w:t>
-      </w:r>
-      <w:r>
-        <w:t xml:space="preserve"> from a quick YouTube video.</w:t>
-      </w:r>
-      <w:r>
+      <w:pPr>
+        <w:pBdr>
+          <w:bottom w:val="dotted" w:sz="4" w:space="1" w:color="2F5496" w:themeColor="accent1" w:themeShade="BF"/>
+        </w:pBdr>
+        <w:jc w:val="center"/>
+        <w:rPr>
+          <w:rFonts w:ascii="Aptos" w:hAnsi="Aptos"/>
+          <w:b/>
+          <w:bCs/>
+          <w:color w:val="2F5496" w:themeColor="accent1" w:themeShade="BF"/>
+          <w:sz w:val="41"/>
+          <w:szCs w:val="41"/>
+        </w:rPr>
+      </w:pPr>
+      <w:r>
+        <w:rPr>
+          <w:rFonts w:ascii="Aptos" w:hAnsi="Aptos"/>
+          <w:b/>
+          <w:bCs/>
+          <w:color w:val="2F5496" w:themeColor="accent1" w:themeShade="BF"/>
+          <w:sz w:val="41"/>
+          <w:szCs w:val="41"/>
+        </w:rPr>
+        <w:t>MOORE CAPITAL – CASE STUDY</w:t>
+      </w:r>
+      <w:r>
+        <w:rPr>
+          <w:rFonts w:ascii="Aptos" w:hAnsi="Aptos"/>
+          <w:b/>
+          <w:bCs/>
+          <w:color w:val="2F5496" w:themeColor="accent1" w:themeShade="BF"/>
+          <w:sz w:val="41"/>
+          <w:szCs w:val="41"/>
+        </w:rPr>
         <w:t xml:space="preserve"> </w:t>
       </w:r>
-    </w:p>
-    <w:p>
-      <w:r>
-        <w:t>I then read the README section to get a better understanding of the project, and also I was using the how to run as my guide for making changes to the project.</w:t>
-      </w:r>
-      <w:r>
+      <w:r>
+        <w:rPr>
+          <w:rFonts w:ascii="Aptos" w:hAnsi="Aptos"/>
+          <w:b/>
+          <w:bCs/>
+          <w:color w:val="2F5496" w:themeColor="accent1" w:themeShade="BF"/>
+          <w:sz w:val="41"/>
+          <w:szCs w:val="41"/>
+        </w:rPr>
+        <w:t>–</w:t>
+      </w:r>
+      <w:r>
+        <w:rPr>
+          <w:rFonts w:ascii="Aptos" w:hAnsi="Aptos"/>
+          <w:b/>
+          <w:bCs/>
+          <w:color w:val="2F5496" w:themeColor="accent1" w:themeShade="BF"/>
+          <w:sz w:val="41"/>
+          <w:szCs w:val="41"/>
+        </w:rPr>
         <w:t xml:space="preserve"> </w:t>
       </w:r>
-    </w:p>
-    <w:p>
-      <w:r>
-        <w:t>So, following the README</w:t>
-      </w:r>
-      <w:r>
-        <w:t>:</w:t>
-      </w:r>
-      <w:r>
+      <w:r>
+        <w:rPr>
+          <w:rFonts w:ascii="Aptos" w:hAnsi="Aptos"/>
+          <w:b/>
+          <w:bCs/>
+          <w:color w:val="2F5496" w:themeColor="accent1" w:themeShade="BF"/>
+          <w:sz w:val="41"/>
+          <w:szCs w:val="41"/>
+        </w:rPr>
+        <w:t xml:space="preserve">OWEN THACKER </w:t>
+      </w:r>
+    </w:p>
+    <w:p>
+      <w:pPr>
+        <w:pBdr>
+          <w:bottom w:val="dotted" w:sz="4" w:space="1" w:color="2F5496" w:themeColor="accent1" w:themeShade="BF"/>
+        </w:pBdr>
+        <w:rPr>
+          <w:rFonts w:ascii="Aptos" w:hAnsi="Aptos"/>
+          <w:color w:val="2F5496" w:themeColor="accent1" w:themeShade="BF"/>
+          <w:sz w:val="24"/>
+          <w:szCs w:val="24"/>
+        </w:rPr>
+      </w:pPr>
+      <w:r>
+        <w:rPr>
+          <w:rFonts w:ascii="Aptos" w:hAnsi="Aptos"/>
+          <w:color w:val="2F5496" w:themeColor="accent1" w:themeShade="BF"/>
+          <w:sz w:val="24"/>
+          <w:szCs w:val="24"/>
+        </w:rPr>
+        <w:t>SUMMARY</w:t>
+      </w:r>
+    </w:p>
+    <w:p>
+      <w:pPr>
+        <w:rPr>
+          <w:rFonts w:ascii="Aptos" w:hAnsi="Aptos"/>
+          <w:sz w:val="21"/>
+          <w:szCs w:val="21"/>
+        </w:rPr>
+      </w:pPr>
+      <w:r>
+        <w:rPr>
+          <w:rFonts w:ascii="Aptos" w:hAnsi="Aptos"/>
+          <w:sz w:val="21"/>
+          <w:szCs w:val="21"/>
+        </w:rPr>
+        <w:t xml:space="preserve">The project overall was more complex than what I first had imagined. I rather easily made the changed from </w:t>
+      </w:r>
+      <w:r>
+        <w:rPr>
+          <w:rFonts w:ascii="Aptos" w:hAnsi="Aptos"/>
+          <w:sz w:val="21"/>
+          <w:szCs w:val="21"/>
+        </w:rPr>
+        <w:t xml:space="preserve">downloading data from </w:t>
+      </w:r>
+      <w:proofErr w:type="spellStart"/>
+      <w:r>
+        <w:rPr>
+          <w:rFonts w:ascii="Aptos" w:hAnsi="Aptos"/>
+          <w:sz w:val="21"/>
+          <w:szCs w:val="21"/>
+        </w:rPr>
+        <w:t>Quandl</w:t>
+      </w:r>
+      <w:proofErr w:type="spellEnd"/>
+      <w:r>
+        <w:rPr>
+          <w:rFonts w:ascii="Aptos" w:hAnsi="Aptos"/>
+          <w:sz w:val="21"/>
+          <w:szCs w:val="21"/>
+        </w:rPr>
+        <w:t xml:space="preserve"> to reading from the provided CSV, ensuring consistent formatting with the previous method. However I had other issues with other areas of the code that had no relation to the changing of downloading data. Issues started with a incompatible requirements folder for my system, </w:t>
+      </w:r>
+      <w:r>
+        <w:rPr>
+          <w:rFonts w:ascii="Aptos" w:hAnsi="Aptos"/>
+          <w:sz w:val="21"/>
+          <w:szCs w:val="21"/>
+        </w:rPr>
+        <w:t>as well</w:t>
+      </w:r>
+      <w:r>
+        <w:rPr>
+          <w:rFonts w:ascii="Aptos" w:hAnsi="Aptos"/>
+          <w:sz w:val="21"/>
+          <w:szCs w:val="21"/>
+        </w:rPr>
+        <w:t xml:space="preserve"> as crashing of code. </w:t>
+      </w:r>
+      <w:r>
+        <w:rPr>
+          <w:rFonts w:ascii="Aptos" w:hAnsi="Aptos"/>
+          <w:sz w:val="21"/>
+          <w:szCs w:val="21"/>
+        </w:rPr>
+        <w:t>I have kept code integral to what it was using previously, however, the only necessary change that opposes this is a different tuning method, that I’m unsure if aligns with the previous approach.</w:t>
+      </w:r>
+      <w:r>
+        <w:rPr>
+          <w:rFonts w:ascii="Aptos" w:hAnsi="Aptos"/>
+          <w:sz w:val="21"/>
+          <w:szCs w:val="21"/>
+        </w:rPr>
+        <w:t xml:space="preserve"> The </w:t>
+      </w:r>
+      <w:r>
+        <w:rPr>
+          <w:rFonts w:ascii="Aptos" w:hAnsi="Aptos"/>
+          <w:sz w:val="21"/>
+          <w:szCs w:val="21"/>
+        </w:rPr>
+        <w:t>status</w:t>
+      </w:r>
+      <w:r>
+        <w:rPr>
+          <w:rFonts w:ascii="Aptos" w:hAnsi="Aptos"/>
+          <w:sz w:val="21"/>
+          <w:szCs w:val="21"/>
+        </w:rPr>
         <w:t xml:space="preserve"> </w:t>
+      </w:r>
+      <w:r>
+        <w:rPr>
+          <w:rFonts w:ascii="Aptos" w:hAnsi="Aptos"/>
+          <w:sz w:val="21"/>
+          <w:szCs w:val="21"/>
+        </w:rPr>
+        <w:t xml:space="preserve">of the project </w:t>
+      </w:r>
+      <w:r>
+        <w:rPr>
+          <w:rFonts w:ascii="Aptos" w:hAnsi="Aptos"/>
+          <w:sz w:val="21"/>
+          <w:szCs w:val="21"/>
+        </w:rPr>
+        <w:t>is I have been ab</w:t>
+      </w:r>
+      <w:r>
+        <w:rPr>
+          <w:rFonts w:ascii="Aptos" w:hAnsi="Aptos"/>
+          <w:sz w:val="21"/>
+          <w:szCs w:val="21"/>
+        </w:rPr>
+        <w:t>le to run the LSTM model (not other models due to crashes).</w:t>
+      </w:r>
+      <w:r>
+        <w:rPr>
+          <w:rFonts w:ascii="Aptos" w:hAnsi="Aptos"/>
+          <w:sz w:val="21"/>
+          <w:szCs w:val="21"/>
+        </w:rPr>
+        <w:t xml:space="preserve"> </w:t>
+      </w:r>
+      <w:r>
+        <w:rPr>
+          <w:rFonts w:ascii="Aptos" w:hAnsi="Aptos"/>
+          <w:sz w:val="21"/>
+          <w:szCs w:val="21"/>
+        </w:rPr>
+        <w:t xml:space="preserve">I also added a </w:t>
+      </w:r>
+      <w:proofErr w:type="spellStart"/>
+      <w:r>
+        <w:rPr>
+          <w:rFonts w:ascii="Aptos" w:hAnsi="Aptos"/>
+          <w:sz w:val="21"/>
+          <w:szCs w:val="21"/>
+        </w:rPr>
+        <w:t>plotly</w:t>
+      </w:r>
+      <w:proofErr w:type="spellEnd"/>
+      <w:r>
+        <w:rPr>
+          <w:rFonts w:ascii="Aptos" w:hAnsi="Aptos"/>
+          <w:sz w:val="21"/>
+          <w:szCs w:val="21"/>
+        </w:rPr>
+        <w:t xml:space="preserve"> plot to show the cumulative return over the test period for each asset.</w:t>
+      </w:r>
+    </w:p>
+    <w:p>
+      <w:pPr>
+        <w:rPr>
+          <w:rFonts w:ascii="Aptos" w:hAnsi="Aptos"/>
+          <w:sz w:val="21"/>
+          <w:szCs w:val="21"/>
+        </w:rPr>
+      </w:pPr>
+    </w:p>
+    <w:p>
+      <w:pPr>
+        <w:pBdr>
+          <w:bottom w:val="dotted" w:sz="4" w:space="1" w:color="2F5496" w:themeColor="accent1" w:themeShade="BF"/>
+        </w:pBdr>
+        <w:rPr>
+          <w:rFonts w:ascii="Aptos" w:hAnsi="Aptos"/>
+          <w:color w:val="2F5496" w:themeColor="accent1" w:themeShade="BF"/>
+          <w:sz w:val="24"/>
+          <w:szCs w:val="24"/>
+        </w:rPr>
+      </w:pPr>
+      <w:r>
+        <w:rPr>
+          <w:rFonts w:ascii="Aptos" w:hAnsi="Aptos"/>
+          <w:color w:val="2F5496" w:themeColor="accent1" w:themeShade="BF"/>
+          <w:sz w:val="24"/>
+          <w:szCs w:val="24"/>
+        </w:rPr>
+        <w:t>LIST OF CHANGES</w:t>
+      </w:r>
+    </w:p>
+    <w:p>
+      <w:pPr>
+        <w:rPr>
+          <w:rFonts w:ascii="Aptos" w:hAnsi="Aptos"/>
+          <w:color w:val="2F5496" w:themeColor="accent1" w:themeShade="BF"/>
+          <w:sz w:val="21"/>
+          <w:szCs w:val="21"/>
+        </w:rPr>
+      </w:pPr>
+      <w:r>
+        <w:rPr>
+          <w:rFonts w:ascii="Aptos" w:hAnsi="Aptos"/>
+          <w:color w:val="2F5496" w:themeColor="accent1" w:themeShade="BF"/>
+          <w:sz w:val="21"/>
+          <w:szCs w:val="21"/>
+        </w:rPr>
+        <w:t xml:space="preserve">1. </w:t>
+      </w:r>
+      <w:r>
+        <w:rPr>
+          <w:rFonts w:ascii="Aptos" w:hAnsi="Aptos"/>
+          <w:color w:val="2F5496" w:themeColor="accent1" w:themeShade="BF"/>
+          <w:sz w:val="21"/>
+          <w:szCs w:val="21"/>
+        </w:rPr>
+        <w:t>DATA</w:t>
+      </w:r>
+    </w:p>
+    <w:p>
+      <w:pPr>
+        <w:rPr>
+          <w:rFonts w:ascii="Aptos" w:hAnsi="Aptos"/>
+          <w:sz w:val="21"/>
+          <w:szCs w:val="21"/>
+        </w:rPr>
+      </w:pPr>
+      <w:r>
+        <w:rPr>
+          <w:rFonts w:ascii="Aptos" w:hAnsi="Aptos"/>
+          <w:sz w:val="21"/>
+          <w:szCs w:val="21"/>
+        </w:rPr>
+        <w:t xml:space="preserve">Download </w:t>
+      </w:r>
+      <w:proofErr w:type="spellStart"/>
+      <w:r>
+        <w:rPr>
+          <w:rFonts w:ascii="Aptos" w:hAnsi="Aptos"/>
+          <w:sz w:val="21"/>
+          <w:szCs w:val="21"/>
+        </w:rPr>
+        <w:t>Quandl</w:t>
+      </w:r>
+      <w:proofErr w:type="spellEnd"/>
+      <w:r>
+        <w:rPr>
+          <w:rFonts w:ascii="Aptos" w:hAnsi="Aptos"/>
+          <w:sz w:val="21"/>
+          <w:szCs w:val="21"/>
+        </w:rPr>
+        <w:t xml:space="preserve"> Data</w:t>
       </w:r>
     </w:p>
     <w:p>
@@ -40,29 +343,54 @@
         <w:pStyle w:val="ListParagraph"/>
         <w:numPr>
           <w:ilvl w:val="0"/>
-          <w:numId w:val="1"/>
+          <w:numId w:val="3"/>
         </w:numPr>
-      </w:pPr>
-      <w:r>
-        <w:t>firstly</w:t>
-      </w:r>
-      <w:r>
-        <w:t>,</w:t>
-      </w:r>
-      <w:r>
-        <w:t xml:space="preserve"> </w:t>
-      </w:r>
-      <w:r>
-        <w:t>I implemented</w:t>
-      </w:r>
-      <w:r>
-        <w:t xml:space="preserve"> th</w:t>
-      </w:r>
-      <w:r>
-        <w:t>e CSV read</w:t>
-      </w:r>
-      <w:r>
-        <w:t xml:space="preserve"> into the data retrieval process. </w:t>
+        <w:rPr>
+          <w:rFonts w:ascii="Aptos" w:hAnsi="Aptos"/>
+          <w:sz w:val="21"/>
+          <w:szCs w:val="21"/>
+        </w:rPr>
+      </w:pPr>
+      <w:r>
+        <w:rPr>
+          <w:rFonts w:ascii="Aptos" w:hAnsi="Aptos"/>
+          <w:sz w:val="21"/>
+          <w:szCs w:val="21"/>
+        </w:rPr>
+        <w:t>Changed all code to read csv data instead, however, keeping same output format.</w:t>
+      </w:r>
+      <w:r>
+        <w:rPr>
+          <w:rFonts w:ascii="Aptos" w:hAnsi="Aptos"/>
+          <w:sz w:val="21"/>
+          <w:szCs w:val="21"/>
+        </w:rPr>
+        <w:t xml:space="preserve"> Line [0-34]</w:t>
+      </w:r>
+      <w:r>
+        <w:rPr>
+          <w:rFonts w:ascii="Aptos" w:hAnsi="Aptos"/>
+          <w:sz w:val="21"/>
+          <w:szCs w:val="21"/>
+        </w:rPr>
+        <w:t>.</w:t>
+      </w:r>
+    </w:p>
+    <w:p>
+      <w:pPr>
+        <w:rPr>
+          <w:rFonts w:ascii="Aptos" w:hAnsi="Aptos"/>
+          <w:sz w:val="21"/>
+          <w:szCs w:val="21"/>
+        </w:rPr>
+      </w:pPr>
+      <w:r>
+        <w:rPr>
+          <w:rFonts w:ascii="Aptos" w:hAnsi="Aptos"/>
+          <w:sz w:val="21"/>
+          <w:szCs w:val="21"/>
+        </w:rPr>
+        <w:t>Pull Data</w:t>
       </w:r>
     </w:p>
     <w:p>
@@ -70,14 +398,91 @@
         <w:pStyle w:val="ListParagraph"/>
         <w:numPr>
           <w:ilvl w:val="0"/>
-          <w:numId w:val="1"/>
+          <w:numId w:val="3"/>
         </w:numPr>
-      </w:pPr>
-      <w:r>
-        <w:t>I then printed the unique columns in the data frame to easily replace the tickers in the settings.default script.</w:t>
-      </w:r>
-      <w:r>
-        <w:t xml:space="preserve"> Note that the previous code separated by asset class, in which I did not.</w:t>
+        <w:rPr>
+          <w:rFonts w:ascii="Aptos" w:hAnsi="Aptos"/>
+          <w:sz w:val="21"/>
+          <w:szCs w:val="21"/>
+        </w:rPr>
+      </w:pPr>
+      <w:r>
+        <w:rPr>
+          <w:rFonts w:ascii="Aptos" w:hAnsi="Aptos"/>
+          <w:sz w:val="21"/>
+          <w:szCs w:val="21"/>
+        </w:rPr>
+        <w:t>Made a small change in the renaming from Date to Dates to align with given CSV file.</w:t>
+      </w:r>
+      <w:r>
+        <w:rPr>
+          <w:rFonts w:ascii="Aptos" w:hAnsi="Aptos"/>
+          <w:sz w:val="21"/>
+          <w:szCs w:val="21"/>
+        </w:rPr>
+        <w:t xml:space="preserve"> Line [14]</w:t>
+      </w:r>
+      <w:r>
+        <w:rPr>
+          <w:rFonts w:ascii="Aptos" w:hAnsi="Aptos"/>
+          <w:sz w:val="21"/>
+          <w:szCs w:val="21"/>
+        </w:rPr>
+        <w:t>.</w:t>
+      </w:r>
+    </w:p>
+    <w:p>
+      <w:pPr>
+        <w:rPr>
+          <w:rFonts w:ascii="Aptos" w:hAnsi="Aptos"/>
+          <w:color w:val="2F5496" w:themeColor="accent1" w:themeShade="BF"/>
+          <w:sz w:val="21"/>
+          <w:szCs w:val="21"/>
+        </w:rPr>
+      </w:pPr>
+      <w:r>
+        <w:rPr>
+          <w:rFonts w:ascii="Aptos" w:hAnsi="Aptos"/>
+          <w:color w:val="2F5496" w:themeColor="accent1" w:themeShade="BF"/>
+          <w:sz w:val="21"/>
+          <w:szCs w:val="21"/>
+        </w:rPr>
+        <w:t>2</w:t>
+      </w:r>
+      <w:r>
+        <w:rPr>
+          <w:rFonts w:ascii="Aptos" w:hAnsi="Aptos"/>
+          <w:color w:val="2F5496" w:themeColor="accent1" w:themeShade="BF"/>
+          <w:sz w:val="21"/>
+          <w:szCs w:val="21"/>
+        </w:rPr>
+        <w:t xml:space="preserve">. </w:t>
+      </w:r>
+      <w:r>
+        <w:rPr>
+          <w:rFonts w:ascii="Aptos" w:hAnsi="Aptos"/>
+          <w:color w:val="2F5496" w:themeColor="accent1" w:themeShade="BF"/>
+          <w:sz w:val="21"/>
+          <w:szCs w:val="21"/>
+        </w:rPr>
+        <w:t>EXAMPLES</w:t>
+      </w:r>
+    </w:p>
+    <w:p>
+      <w:pPr>
+        <w:rPr>
+          <w:rFonts w:ascii="Aptos" w:hAnsi="Aptos"/>
+          <w:sz w:val="21"/>
+          <w:szCs w:val="21"/>
+        </w:rPr>
+      </w:pPr>
+      <w:r>
+        <w:rPr>
+          <w:rFonts w:ascii="Aptos" w:hAnsi="Aptos"/>
+          <w:sz w:val="21"/>
+          <w:szCs w:val="21"/>
+        </w:rPr>
+        <w:t>Run Classical Strategies</w:t>
       </w:r>
     </w:p>
     <w:p>
@@ -85,8 +490,1455 @@
         <w:pStyle w:val="ListParagraph"/>
         <w:numPr>
           <w:ilvl w:val="0"/>
-          <w:numId w:val="1"/>
+          <w:numId w:val="3"/>
         </w:numPr>
+        <w:rPr>
+          <w:rFonts w:ascii="Aptos" w:hAnsi="Aptos"/>
+          <w:sz w:val="21"/>
+          <w:szCs w:val="21"/>
+        </w:rPr>
+      </w:pPr>
+      <w:r>
+        <w:rPr>
+          <w:rFonts w:ascii="Aptos" w:hAnsi="Aptos"/>
+          <w:sz w:val="21"/>
+          <w:szCs w:val="21"/>
+        </w:rPr>
+        <w:t>Changed the interval range due to the date range in csv file. Line [4]</w:t>
+      </w:r>
+      <w:r>
+        <w:rPr>
+          <w:rFonts w:ascii="Aptos" w:hAnsi="Aptos"/>
+          <w:sz w:val="21"/>
+          <w:szCs w:val="21"/>
+        </w:rPr>
+        <w:t>.</w:t>
+      </w:r>
+    </w:p>
+    <w:p>
+      <w:pPr>
+        <w:rPr>
+          <w:rFonts w:ascii="Aptos" w:hAnsi="Aptos"/>
+          <w:sz w:val="21"/>
+          <w:szCs w:val="21"/>
+        </w:rPr>
+      </w:pPr>
+      <w:r>
+        <w:rPr>
+          <w:rFonts w:ascii="Aptos" w:hAnsi="Aptos"/>
+          <w:sz w:val="21"/>
+          <w:szCs w:val="21"/>
+        </w:rPr>
+        <w:t>Run DMN Experiment</w:t>
+      </w:r>
+    </w:p>
+    <w:p>
+      <w:pPr>
+        <w:pStyle w:val="ListParagraph"/>
+        <w:numPr>
+          <w:ilvl w:val="0"/>
+          <w:numId w:val="3"/>
+        </w:numPr>
+        <w:rPr>
+          <w:rFonts w:ascii="Aptos" w:hAnsi="Aptos"/>
+          <w:sz w:val="21"/>
+          <w:szCs w:val="21"/>
+        </w:rPr>
+      </w:pPr>
+      <w:r>
+        <w:rPr>
+          <w:rFonts w:ascii="Aptos" w:hAnsi="Aptos"/>
+          <w:sz w:val="21"/>
+          <w:szCs w:val="21"/>
+        </w:rPr>
+        <w:t>Changed default parameter values for training and testing boundaries. Line [154, 162, 170]</w:t>
+      </w:r>
+      <w:r>
+        <w:rPr>
+          <w:rFonts w:ascii="Aptos" w:hAnsi="Aptos"/>
+          <w:sz w:val="21"/>
+          <w:szCs w:val="21"/>
+        </w:rPr>
+        <w:t>.</w:t>
+      </w:r>
+    </w:p>
+    <w:p>
+      <w:pPr>
+        <w:rPr>
+          <w:rFonts w:ascii="Aptos" w:hAnsi="Aptos"/>
+          <w:color w:val="2F5496" w:themeColor="accent1" w:themeShade="BF"/>
+          <w:sz w:val="21"/>
+          <w:szCs w:val="21"/>
+        </w:rPr>
+      </w:pPr>
+      <w:r>
+        <w:rPr>
+          <w:rFonts w:ascii="Aptos" w:hAnsi="Aptos"/>
+          <w:color w:val="2F5496" w:themeColor="accent1" w:themeShade="BF"/>
+          <w:sz w:val="21"/>
+          <w:szCs w:val="21"/>
+        </w:rPr>
+        <w:t>3</w:t>
+      </w:r>
+      <w:r>
+        <w:rPr>
+          <w:rFonts w:ascii="Aptos" w:hAnsi="Aptos"/>
+          <w:color w:val="2F5496" w:themeColor="accent1" w:themeShade="BF"/>
+          <w:sz w:val="21"/>
+          <w:szCs w:val="21"/>
+        </w:rPr>
+        <w:t xml:space="preserve">. </w:t>
+      </w:r>
+      <w:r>
+        <w:rPr>
+          <w:rFonts w:ascii="Aptos" w:hAnsi="Aptos"/>
+          <w:color w:val="2F5496" w:themeColor="accent1" w:themeShade="BF"/>
+          <w:sz w:val="21"/>
+          <w:szCs w:val="21"/>
+        </w:rPr>
+        <w:t>MOM TRANS</w:t>
+      </w:r>
+    </w:p>
+    <w:p>
+      <w:pPr>
+        <w:rPr>
+          <w:rFonts w:ascii="Aptos" w:hAnsi="Aptos"/>
+          <w:sz w:val="21"/>
+          <w:szCs w:val="21"/>
+        </w:rPr>
+      </w:pPr>
+      <w:proofErr w:type="spellStart"/>
+      <w:r>
+        <w:rPr>
+          <w:rFonts w:ascii="Aptos" w:hAnsi="Aptos"/>
+          <w:sz w:val="21"/>
+          <w:szCs w:val="21"/>
+        </w:rPr>
+        <w:t>Backtest</w:t>
+      </w:r>
+      <w:proofErr w:type="spellEnd"/>
+    </w:p>
+    <w:p>
+      <w:pPr>
+        <w:pStyle w:val="ListParagraph"/>
+        <w:numPr>
+          <w:ilvl w:val="0"/>
+          <w:numId w:val="2"/>
+        </w:numPr>
+        <w:rPr>
+          <w:rFonts w:ascii="Aptos" w:hAnsi="Aptos"/>
+          <w:sz w:val="21"/>
+          <w:szCs w:val="21"/>
+        </w:rPr>
+      </w:pPr>
+      <w:r>
+        <w:rPr>
+          <w:rFonts w:ascii="Aptos" w:hAnsi="Aptos"/>
+          <w:sz w:val="21"/>
+          <w:szCs w:val="21"/>
+        </w:rPr>
+        <w:t xml:space="preserve">File names must end </w:t>
+      </w:r>
+      <w:proofErr w:type="gramStart"/>
+      <w:r>
+        <w:rPr>
+          <w:rFonts w:ascii="Aptos" w:hAnsi="Aptos"/>
+          <w:sz w:val="21"/>
+          <w:szCs w:val="21"/>
+        </w:rPr>
+        <w:t>in</w:t>
+      </w:r>
+      <w:r>
+        <w:rPr>
+          <w:rFonts w:ascii="Aptos" w:hAnsi="Aptos"/>
+          <w:sz w:val="21"/>
+          <w:szCs w:val="21"/>
+        </w:rPr>
+        <w:t xml:space="preserve"> </w:t>
+      </w:r>
+      <w:r>
+        <w:rPr>
+          <w:rFonts w:ascii="Aptos" w:hAnsi="Aptos"/>
+          <w:sz w:val="21"/>
+          <w:szCs w:val="21"/>
+        </w:rPr>
+        <w:t>.weight</w:t>
+      </w:r>
+      <w:proofErr w:type="gramEnd"/>
+      <w:r>
+        <w:rPr>
+          <w:rFonts w:ascii="Aptos" w:hAnsi="Aptos"/>
+          <w:sz w:val="21"/>
+          <w:szCs w:val="21"/>
+        </w:rPr>
+        <w:t>.h5. Line [</w:t>
+      </w:r>
+      <w:r>
+        <w:rPr>
+          <w:rFonts w:ascii="Aptos" w:hAnsi="Aptos"/>
+          <w:sz w:val="21"/>
+          <w:szCs w:val="21"/>
+        </w:rPr>
+        <w:t>517</w:t>
+      </w:r>
+      <w:r>
+        <w:rPr>
+          <w:rFonts w:ascii="Aptos" w:hAnsi="Aptos"/>
+          <w:sz w:val="21"/>
+          <w:szCs w:val="21"/>
+        </w:rPr>
+        <w:t>-</w:t>
+      </w:r>
+      <w:r>
+        <w:rPr>
+          <w:rFonts w:ascii="Aptos" w:hAnsi="Aptos"/>
+          <w:sz w:val="21"/>
+          <w:szCs w:val="21"/>
+        </w:rPr>
+        <w:t>520</w:t>
+      </w:r>
+      <w:r>
+        <w:rPr>
+          <w:rFonts w:ascii="Aptos" w:hAnsi="Aptos"/>
+          <w:sz w:val="21"/>
+          <w:szCs w:val="21"/>
+        </w:rPr>
+        <w:t>], prompt “</w:t>
+      </w:r>
+      <w:r>
+        <w:rPr>
+          <w:rFonts w:ascii="Aptos" w:hAnsi="Aptos"/>
+          <w:sz w:val="21"/>
+          <w:szCs w:val="21"/>
+        </w:rPr>
+        <w:t xml:space="preserve">what’s the error here and how do </w:t>
+      </w:r>
+      <w:r>
+        <w:rPr>
+          <w:rFonts w:ascii="Aptos" w:hAnsi="Aptos"/>
+          <w:sz w:val="21"/>
+          <w:szCs w:val="21"/>
+        </w:rPr>
+        <w:t>I</w:t>
+      </w:r>
+      <w:r>
+        <w:rPr>
+          <w:rFonts w:ascii="Aptos" w:hAnsi="Aptos"/>
+          <w:sz w:val="21"/>
+          <w:szCs w:val="21"/>
+        </w:rPr>
+        <w:t xml:space="preserve"> fix it</w:t>
+      </w:r>
+      <w:r>
+        <w:rPr>
+          <w:rFonts w:ascii="Aptos" w:hAnsi="Aptos"/>
+          <w:sz w:val="21"/>
+          <w:szCs w:val="21"/>
+        </w:rPr>
+        <w:t xml:space="preserve"> {error}”</w:t>
+      </w:r>
+      <w:r>
+        <w:rPr>
+          <w:rFonts w:ascii="Aptos" w:hAnsi="Aptos"/>
+          <w:sz w:val="21"/>
+          <w:szCs w:val="21"/>
+        </w:rPr>
+        <w:t>.</w:t>
+      </w:r>
+    </w:p>
+    <w:p>
+      <w:pPr>
+        <w:rPr>
+          <w:rFonts w:ascii="Aptos" w:hAnsi="Aptos"/>
+          <w:sz w:val="21"/>
+          <w:szCs w:val="21"/>
+        </w:rPr>
+      </w:pPr>
+      <w:r>
+        <w:rPr>
+          <w:rFonts w:ascii="Aptos" w:hAnsi="Aptos"/>
+          <w:sz w:val="21"/>
+          <w:szCs w:val="21"/>
+        </w:rPr>
+        <w:t>Classical Strategies</w:t>
+      </w:r>
+    </w:p>
+    <w:p>
+      <w:pPr>
+        <w:pStyle w:val="ListParagraph"/>
+        <w:numPr>
+          <w:ilvl w:val="0"/>
+          <w:numId w:val="2"/>
+        </w:numPr>
+        <w:rPr>
+          <w:rFonts w:ascii="Aptos" w:hAnsi="Aptos"/>
+          <w:sz w:val="21"/>
+          <w:szCs w:val="21"/>
+        </w:rPr>
+      </w:pPr>
+      <w:r>
+        <w:rPr>
+          <w:rFonts w:ascii="Aptos" w:hAnsi="Aptos"/>
+          <w:sz w:val="21"/>
+          <w:szCs w:val="21"/>
+        </w:rPr>
+        <w:t xml:space="preserve">Removed empirical imports of Sortino ratio and downside risk as they use outdated </w:t>
+      </w:r>
+      <w:proofErr w:type="spellStart"/>
+      <w:proofErr w:type="gramStart"/>
+      <w:r>
+        <w:rPr>
+          <w:rFonts w:ascii="Aptos" w:hAnsi="Aptos"/>
+          <w:sz w:val="21"/>
+          <w:szCs w:val="21"/>
+        </w:rPr>
+        <w:t>np.NINF</w:t>
+      </w:r>
+      <w:proofErr w:type="spellEnd"/>
+      <w:proofErr w:type="gramEnd"/>
+      <w:r>
+        <w:rPr>
+          <w:rFonts w:ascii="Aptos" w:hAnsi="Aptos"/>
+          <w:sz w:val="21"/>
+          <w:szCs w:val="21"/>
+        </w:rPr>
+        <w:t>. Used co-pilot to add custom down</w:t>
+      </w:r>
+      <w:r>
+        <w:rPr>
+          <w:rFonts w:ascii="Aptos" w:hAnsi="Aptos"/>
+          <w:sz w:val="21"/>
+          <w:szCs w:val="21"/>
+        </w:rPr>
+        <w:t xml:space="preserve">side </w:t>
+      </w:r>
+      <w:r>
+        <w:rPr>
+          <w:rFonts w:ascii="Aptos" w:hAnsi="Aptos"/>
+          <w:sz w:val="21"/>
+          <w:szCs w:val="21"/>
+        </w:rPr>
+        <w:t>risk and Sortino function. Line [19-37]</w:t>
+      </w:r>
+      <w:r>
+        <w:rPr>
+          <w:rFonts w:ascii="Aptos" w:hAnsi="Aptos"/>
+          <w:sz w:val="21"/>
+          <w:szCs w:val="21"/>
+        </w:rPr>
+        <w:t>.</w:t>
+      </w:r>
+    </w:p>
+    <w:p>
+      <w:pPr>
+        <w:rPr>
+          <w:rFonts w:ascii="Aptos" w:hAnsi="Aptos"/>
+          <w:sz w:val="21"/>
+          <w:szCs w:val="21"/>
+        </w:rPr>
+      </w:pPr>
+      <w:r>
+        <w:rPr>
+          <w:rFonts w:ascii="Aptos" w:hAnsi="Aptos"/>
+          <w:sz w:val="21"/>
+          <w:szCs w:val="21"/>
+        </w:rPr>
+        <w:t>Data Prep</w:t>
+      </w:r>
+    </w:p>
+    <w:p>
+      <w:pPr>
+        <w:pStyle w:val="ListParagraph"/>
+        <w:numPr>
+          <w:ilvl w:val="0"/>
+          <w:numId w:val="2"/>
+        </w:numPr>
+        <w:rPr>
+          <w:rFonts w:ascii="Aptos" w:hAnsi="Aptos"/>
+          <w:sz w:val="21"/>
+          <w:szCs w:val="21"/>
+        </w:rPr>
+      </w:pPr>
+      <w:r>
+        <w:rPr>
+          <w:rFonts w:ascii="Aptos" w:hAnsi="Aptos"/>
+          <w:sz w:val="21"/>
+          <w:szCs w:val="21"/>
+        </w:rPr>
+        <w:t xml:space="preserve">Added </w:t>
+      </w:r>
+      <w:proofErr w:type="spellStart"/>
+      <w:r>
+        <w:rPr>
+          <w:rFonts w:ascii="Aptos" w:hAnsi="Aptos"/>
+          <w:sz w:val="21"/>
+          <w:szCs w:val="21"/>
+        </w:rPr>
+        <w:t>to_numeric</w:t>
+      </w:r>
+      <w:proofErr w:type="spellEnd"/>
+      <w:r>
+        <w:rPr>
+          <w:rFonts w:ascii="Aptos" w:hAnsi="Aptos"/>
+          <w:sz w:val="21"/>
+          <w:szCs w:val="21"/>
+        </w:rPr>
+        <w:t xml:space="preserve"> line to ensure pandas data frame are read as numeric values and not strings. Line [76]</w:t>
+      </w:r>
+      <w:r>
+        <w:rPr>
+          <w:rFonts w:ascii="Aptos" w:hAnsi="Aptos"/>
+          <w:sz w:val="21"/>
+          <w:szCs w:val="21"/>
+        </w:rPr>
+        <w:t>.</w:t>
+      </w:r>
+    </w:p>
+    <w:p>
+      <w:pPr>
+        <w:pStyle w:val="ListParagraph"/>
+        <w:numPr>
+          <w:ilvl w:val="0"/>
+          <w:numId w:val="2"/>
+        </w:numPr>
+        <w:rPr>
+          <w:rFonts w:ascii="Aptos" w:hAnsi="Aptos"/>
+          <w:sz w:val="21"/>
+          <w:szCs w:val="21"/>
+        </w:rPr>
+      </w:pPr>
+      <w:r>
+        <w:rPr>
+          <w:rFonts w:ascii="Aptos" w:hAnsi="Aptos"/>
+          <w:sz w:val="21"/>
+          <w:szCs w:val="21"/>
+        </w:rPr>
+        <w:lastRenderedPageBreak/>
+        <w:t xml:space="preserve">Used co-pilot to fix week of year with </w:t>
+      </w:r>
+      <w:proofErr w:type="spellStart"/>
+      <w:r>
+        <w:rPr>
+          <w:rFonts w:ascii="Aptos" w:hAnsi="Aptos"/>
+          <w:sz w:val="21"/>
+          <w:szCs w:val="21"/>
+        </w:rPr>
+        <w:t>isocalender</w:t>
+      </w:r>
+      <w:proofErr w:type="spellEnd"/>
+      <w:r>
+        <w:rPr>
+          <w:rFonts w:ascii="Aptos" w:hAnsi="Aptos"/>
+          <w:sz w:val="21"/>
+          <w:szCs w:val="21"/>
+        </w:rPr>
+        <w:t>. Line [122]. Prompt “I am having issues with {error}. Can you fix the issue and help me understand what is happening”</w:t>
+      </w:r>
+      <w:r>
+        <w:rPr>
+          <w:rFonts w:ascii="Aptos" w:hAnsi="Aptos"/>
+          <w:sz w:val="21"/>
+          <w:szCs w:val="21"/>
+        </w:rPr>
+        <w:t xml:space="preserve">. </w:t>
+      </w:r>
+    </w:p>
+    <w:p>
+      <w:pPr>
+        <w:rPr>
+          <w:rFonts w:ascii="Aptos" w:hAnsi="Aptos"/>
+          <w:sz w:val="21"/>
+          <w:szCs w:val="21"/>
+        </w:rPr>
+      </w:pPr>
+      <w:r>
+        <w:rPr>
+          <w:rFonts w:ascii="Aptos" w:hAnsi="Aptos"/>
+          <w:sz w:val="21"/>
+          <w:szCs w:val="21"/>
+        </w:rPr>
+        <w:t>Deep Momentum</w:t>
+      </w:r>
+      <w:r>
+        <w:rPr>
+          <w:rFonts w:ascii="Aptos" w:hAnsi="Aptos"/>
+          <w:sz w:val="21"/>
+          <w:szCs w:val="21"/>
+        </w:rPr>
+        <w:t xml:space="preserve"> Network</w:t>
+      </w:r>
+    </w:p>
+    <w:p>
+      <w:pPr>
+        <w:pStyle w:val="ListParagraph"/>
+        <w:numPr>
+          <w:ilvl w:val="0"/>
+          <w:numId w:val="2"/>
+        </w:numPr>
+        <w:rPr>
+          <w:rFonts w:ascii="Aptos" w:hAnsi="Aptos"/>
+          <w:sz w:val="21"/>
+          <w:szCs w:val="21"/>
+        </w:rPr>
+      </w:pPr>
+      <w:r>
+        <w:rPr>
+          <w:rFonts w:ascii="Aptos" w:hAnsi="Aptos"/>
+          <w:sz w:val="21"/>
+          <w:szCs w:val="21"/>
+        </w:rPr>
+        <w:t xml:space="preserve">Updated </w:t>
+      </w:r>
+      <w:proofErr w:type="spellStart"/>
+      <w:r>
+        <w:rPr>
+          <w:rFonts w:ascii="Aptos" w:hAnsi="Aptos"/>
+          <w:sz w:val="21"/>
+          <w:szCs w:val="21"/>
+        </w:rPr>
+        <w:t>K</w:t>
+      </w:r>
+      <w:r>
+        <w:rPr>
+          <w:rFonts w:ascii="Aptos" w:hAnsi="Aptos"/>
+          <w:sz w:val="21"/>
+          <w:szCs w:val="21"/>
+        </w:rPr>
+        <w:t>eras</w:t>
+      </w:r>
+      <w:proofErr w:type="spellEnd"/>
+      <w:r>
+        <w:rPr>
+          <w:rFonts w:ascii="Aptos" w:hAnsi="Aptos"/>
+          <w:sz w:val="21"/>
+          <w:szCs w:val="21"/>
+        </w:rPr>
+        <w:t xml:space="preserve"> </w:t>
+      </w:r>
+      <w:r>
+        <w:rPr>
+          <w:rFonts w:ascii="Aptos" w:hAnsi="Aptos"/>
+          <w:sz w:val="21"/>
+          <w:szCs w:val="21"/>
+        </w:rPr>
+        <w:t>R</w:t>
+      </w:r>
+      <w:r>
+        <w:rPr>
+          <w:rFonts w:ascii="Aptos" w:hAnsi="Aptos"/>
+          <w:sz w:val="21"/>
+          <w:szCs w:val="21"/>
+        </w:rPr>
+        <w:t xml:space="preserve">andom </w:t>
+      </w:r>
+      <w:r>
+        <w:rPr>
+          <w:rFonts w:ascii="Aptos" w:hAnsi="Aptos"/>
+          <w:sz w:val="21"/>
+          <w:szCs w:val="21"/>
+        </w:rPr>
+        <w:t>S</w:t>
+      </w:r>
+      <w:r>
+        <w:rPr>
+          <w:rFonts w:ascii="Aptos" w:hAnsi="Aptos"/>
+          <w:sz w:val="21"/>
+          <w:szCs w:val="21"/>
+        </w:rPr>
+        <w:t>earch tuner import to match current version importing. Line [7]</w:t>
+      </w:r>
+      <w:r>
+        <w:rPr>
+          <w:rFonts w:ascii="Aptos" w:hAnsi="Aptos"/>
+          <w:sz w:val="21"/>
+          <w:szCs w:val="21"/>
+        </w:rPr>
+        <w:t>.</w:t>
+      </w:r>
+    </w:p>
+    <w:p>
+      <w:pPr>
+        <w:pStyle w:val="ListParagraph"/>
+        <w:numPr>
+          <w:ilvl w:val="0"/>
+          <w:numId w:val="2"/>
+        </w:numPr>
+        <w:rPr>
+          <w:rFonts w:ascii="Aptos" w:hAnsi="Aptos"/>
+          <w:sz w:val="21"/>
+          <w:szCs w:val="21"/>
+        </w:rPr>
+      </w:pPr>
+      <w:r>
+        <w:rPr>
+          <w:rFonts w:ascii="Aptos" w:hAnsi="Aptos"/>
+          <w:sz w:val="21"/>
+          <w:szCs w:val="21"/>
+        </w:rPr>
+        <w:t xml:space="preserve">Changed </w:t>
+      </w:r>
+      <w:proofErr w:type="spellStart"/>
+      <w:proofErr w:type="gramStart"/>
+      <w:r>
+        <w:rPr>
+          <w:rFonts w:ascii="Aptos" w:hAnsi="Aptos"/>
+          <w:sz w:val="21"/>
+          <w:szCs w:val="21"/>
+        </w:rPr>
+        <w:t>np.NINF</w:t>
+      </w:r>
+      <w:proofErr w:type="spellEnd"/>
+      <w:proofErr w:type="gramEnd"/>
+      <w:r>
+        <w:rPr>
+          <w:rFonts w:ascii="Aptos" w:hAnsi="Aptos"/>
+          <w:sz w:val="21"/>
+          <w:szCs w:val="21"/>
+        </w:rPr>
+        <w:t xml:space="preserve"> to np.inf as outdated. Line [72</w:t>
+      </w:r>
+      <w:r>
+        <w:rPr>
+          <w:rFonts w:ascii="Aptos" w:hAnsi="Aptos"/>
+          <w:sz w:val="21"/>
+          <w:szCs w:val="21"/>
+        </w:rPr>
+        <w:t>,</w:t>
+      </w:r>
+      <w:r>
+        <w:rPr>
+          <w:rFonts w:ascii="Aptos" w:hAnsi="Aptos"/>
+          <w:sz w:val="21"/>
+          <w:szCs w:val="21"/>
+        </w:rPr>
+        <w:t xml:space="preserve"> </w:t>
+      </w:r>
+      <w:r>
+        <w:rPr>
+          <w:rFonts w:ascii="Aptos" w:hAnsi="Aptos"/>
+          <w:sz w:val="21"/>
+          <w:szCs w:val="21"/>
+        </w:rPr>
+        <w:t>8</w:t>
+      </w:r>
+      <w:r>
+        <w:rPr>
+          <w:rFonts w:ascii="Aptos" w:hAnsi="Aptos"/>
+          <w:sz w:val="21"/>
+          <w:szCs w:val="21"/>
+        </w:rPr>
+        <w:t>6</w:t>
+      </w:r>
+      <w:r>
+        <w:rPr>
+          <w:rFonts w:ascii="Aptos" w:hAnsi="Aptos"/>
+          <w:sz w:val="21"/>
+          <w:szCs w:val="21"/>
+        </w:rPr>
+        <w:t>]</w:t>
+      </w:r>
+      <w:r>
+        <w:rPr>
+          <w:rFonts w:ascii="Aptos" w:hAnsi="Aptos"/>
+          <w:sz w:val="21"/>
+          <w:szCs w:val="21"/>
+        </w:rPr>
+        <w:t>.</w:t>
+      </w:r>
+    </w:p>
+    <w:p>
+      <w:pPr>
+        <w:pStyle w:val="ListParagraph"/>
+        <w:numPr>
+          <w:ilvl w:val="0"/>
+          <w:numId w:val="2"/>
+        </w:numPr>
+        <w:rPr>
+          <w:rFonts w:ascii="Aptos" w:hAnsi="Aptos"/>
+          <w:sz w:val="21"/>
+          <w:szCs w:val="21"/>
+        </w:rPr>
+      </w:pPr>
+      <w:r>
+        <w:rPr>
+          <w:rFonts w:ascii="Aptos" w:hAnsi="Aptos"/>
+          <w:sz w:val="21"/>
+          <w:szCs w:val="21"/>
+        </w:rPr>
+        <w:t xml:space="preserve">Removed </w:t>
+      </w:r>
+      <w:proofErr w:type="gramStart"/>
+      <w:r>
+        <w:rPr>
+          <w:rFonts w:ascii="Aptos" w:hAnsi="Aptos"/>
+          <w:sz w:val="21"/>
+          <w:szCs w:val="21"/>
+        </w:rPr>
+        <w:t>self._</w:t>
+      </w:r>
+      <w:proofErr w:type="spellStart"/>
+      <w:proofErr w:type="gramEnd"/>
+      <w:r>
+        <w:rPr>
+          <w:rFonts w:ascii="Aptos" w:hAnsi="Aptos"/>
+          <w:sz w:val="21"/>
+          <w:szCs w:val="21"/>
+        </w:rPr>
+        <w:t>reported_step</w:t>
+      </w:r>
+      <w:proofErr w:type="spellEnd"/>
+      <w:r>
+        <w:rPr>
+          <w:rFonts w:ascii="Aptos" w:hAnsi="Aptos"/>
+          <w:sz w:val="21"/>
+          <w:szCs w:val="21"/>
+        </w:rPr>
+        <w:t xml:space="preserve"> as</w:t>
+      </w:r>
+      <w:r>
+        <w:rPr>
+          <w:rFonts w:ascii="Aptos" w:hAnsi="Aptos"/>
+          <w:sz w:val="21"/>
+          <w:szCs w:val="21"/>
+        </w:rPr>
+        <w:t xml:space="preserve"> too many arguments provided</w:t>
+      </w:r>
+      <w:r>
+        <w:rPr>
+          <w:rFonts w:ascii="Aptos" w:hAnsi="Aptos"/>
+          <w:sz w:val="21"/>
+          <w:szCs w:val="21"/>
+        </w:rPr>
+        <w:t>. Line [19</w:t>
+      </w:r>
+      <w:r>
+        <w:rPr>
+          <w:rFonts w:ascii="Aptos" w:hAnsi="Aptos"/>
+          <w:sz w:val="21"/>
+          <w:szCs w:val="21"/>
+        </w:rPr>
+        <w:t>2</w:t>
+      </w:r>
+      <w:r>
+        <w:rPr>
+          <w:rFonts w:ascii="Aptos" w:hAnsi="Aptos"/>
+          <w:sz w:val="21"/>
+          <w:szCs w:val="21"/>
+        </w:rPr>
+        <w:t>]</w:t>
+      </w:r>
+      <w:r>
+        <w:rPr>
+          <w:rFonts w:ascii="Aptos" w:hAnsi="Aptos"/>
+          <w:sz w:val="21"/>
+          <w:szCs w:val="21"/>
+        </w:rPr>
+        <w:t>.</w:t>
+      </w:r>
+    </w:p>
+    <w:p>
+      <w:pPr>
+        <w:pStyle w:val="ListParagraph"/>
+        <w:numPr>
+          <w:ilvl w:val="0"/>
+          <w:numId w:val="2"/>
+        </w:numPr>
+        <w:rPr>
+          <w:rFonts w:ascii="Aptos" w:hAnsi="Aptos"/>
+          <w:sz w:val="21"/>
+          <w:szCs w:val="21"/>
+        </w:rPr>
+      </w:pPr>
+      <w:r>
+        <w:rPr>
+          <w:rFonts w:ascii="Aptos" w:hAnsi="Aptos"/>
+          <w:sz w:val="21"/>
+          <w:szCs w:val="21"/>
+        </w:rPr>
+        <w:t xml:space="preserve">Added default value for </w:t>
+      </w:r>
+      <w:proofErr w:type="gramStart"/>
+      <w:r>
+        <w:rPr>
+          <w:rFonts w:ascii="Aptos" w:hAnsi="Aptos"/>
+          <w:sz w:val="21"/>
+          <w:szCs w:val="21"/>
+        </w:rPr>
+        <w:t>self._</w:t>
+      </w:r>
+      <w:proofErr w:type="spellStart"/>
+      <w:proofErr w:type="gramEnd"/>
+      <w:r>
+        <w:rPr>
+          <w:rFonts w:ascii="Aptos" w:hAnsi="Aptos"/>
+          <w:sz w:val="21"/>
+          <w:szCs w:val="21"/>
+        </w:rPr>
+        <w:t>reported_step</w:t>
+      </w:r>
+      <w:proofErr w:type="spellEnd"/>
+      <w:r>
+        <w:rPr>
+          <w:rFonts w:ascii="Aptos" w:hAnsi="Aptos"/>
+          <w:sz w:val="21"/>
+          <w:szCs w:val="21"/>
+        </w:rPr>
+        <w:t xml:space="preserve"> = 0</w:t>
+      </w:r>
+      <w:r>
+        <w:rPr>
+          <w:rFonts w:ascii="Aptos" w:hAnsi="Aptos"/>
+          <w:sz w:val="21"/>
+          <w:szCs w:val="21"/>
+        </w:rPr>
+        <w:t xml:space="preserve"> as was not previously assigned</w:t>
+      </w:r>
+      <w:r>
+        <w:rPr>
+          <w:rFonts w:ascii="Aptos" w:hAnsi="Aptos"/>
+          <w:sz w:val="21"/>
+          <w:szCs w:val="21"/>
+        </w:rPr>
+        <w:t>. Line [180]</w:t>
+      </w:r>
+      <w:r>
+        <w:rPr>
+          <w:rFonts w:ascii="Aptos" w:hAnsi="Aptos"/>
+          <w:sz w:val="21"/>
+          <w:szCs w:val="21"/>
+        </w:rPr>
+        <w:t>.</w:t>
+      </w:r>
+    </w:p>
+    <w:p>
+      <w:pPr>
+        <w:pStyle w:val="ListParagraph"/>
+        <w:numPr>
+          <w:ilvl w:val="0"/>
+          <w:numId w:val="2"/>
+        </w:numPr>
+        <w:rPr>
+          <w:rFonts w:ascii="Aptos" w:hAnsi="Aptos"/>
+          <w:sz w:val="21"/>
+          <w:szCs w:val="21"/>
+        </w:rPr>
+      </w:pPr>
+      <w:r>
+        <w:rPr>
+          <w:rFonts w:ascii="Aptos" w:hAnsi="Aptos"/>
+          <w:sz w:val="21"/>
+          <w:szCs w:val="21"/>
+        </w:rPr>
+        <w:t xml:space="preserve">Changed </w:t>
+      </w:r>
+      <w:proofErr w:type="spellStart"/>
+      <w:r>
+        <w:rPr>
+          <w:rFonts w:ascii="Aptos" w:hAnsi="Aptos"/>
+          <w:sz w:val="21"/>
+          <w:szCs w:val="21"/>
+        </w:rPr>
+        <w:t>callback</w:t>
+      </w:r>
+      <w:proofErr w:type="spellEnd"/>
+      <w:r>
+        <w:rPr>
+          <w:rFonts w:ascii="Aptos" w:hAnsi="Aptos"/>
+          <w:sz w:val="21"/>
+          <w:szCs w:val="21"/>
+        </w:rPr>
+        <w:t xml:space="preserve"> model to early stopping</w:t>
+      </w:r>
+      <w:r>
+        <w:rPr>
+          <w:rFonts w:ascii="Aptos" w:hAnsi="Aptos"/>
+          <w:sz w:val="21"/>
+          <w:szCs w:val="21"/>
+        </w:rPr>
+        <w:t>. Line [201]</w:t>
+      </w:r>
+      <w:r>
+        <w:rPr>
+          <w:rFonts w:ascii="Aptos" w:hAnsi="Aptos"/>
+          <w:sz w:val="21"/>
+          <w:szCs w:val="21"/>
+        </w:rPr>
+        <w:t>.</w:t>
+      </w:r>
+    </w:p>
+    <w:p>
+      <w:pPr>
+        <w:pStyle w:val="ListParagraph"/>
+        <w:numPr>
+          <w:ilvl w:val="0"/>
+          <w:numId w:val="2"/>
+        </w:numPr>
+        <w:rPr>
+          <w:rFonts w:ascii="Aptos" w:hAnsi="Aptos"/>
+          <w:sz w:val="21"/>
+          <w:szCs w:val="21"/>
+        </w:rPr>
+      </w:pPr>
+      <w:r>
+        <w:rPr>
+          <w:rFonts w:ascii="Aptos" w:hAnsi="Aptos"/>
+          <w:sz w:val="21"/>
+          <w:szCs w:val="21"/>
+        </w:rPr>
+        <w:t>Used co-pilot to fix updated model build calling. Line [206-209]</w:t>
+      </w:r>
+      <w:r>
+        <w:rPr>
+          <w:rFonts w:ascii="Aptos" w:hAnsi="Aptos"/>
+          <w:sz w:val="21"/>
+          <w:szCs w:val="21"/>
+        </w:rPr>
+        <w:t xml:space="preserve">. Prompt “I am having issues with {error}. I am using the latest version of </w:t>
+      </w:r>
+      <w:proofErr w:type="spellStart"/>
+      <w:r>
+        <w:rPr>
+          <w:rFonts w:ascii="Aptos" w:hAnsi="Aptos"/>
+          <w:sz w:val="21"/>
+          <w:szCs w:val="21"/>
+        </w:rPr>
+        <w:t>Keras</w:t>
+      </w:r>
+      <w:proofErr w:type="spellEnd"/>
+      <w:r>
+        <w:rPr>
+          <w:rFonts w:ascii="Aptos" w:hAnsi="Aptos"/>
+          <w:sz w:val="21"/>
+          <w:szCs w:val="21"/>
+        </w:rPr>
+        <w:t>, can you update the model build call”</w:t>
+      </w:r>
+      <w:r>
+        <w:rPr>
+          <w:rFonts w:ascii="Aptos" w:hAnsi="Aptos"/>
+          <w:sz w:val="21"/>
+          <w:szCs w:val="21"/>
+        </w:rPr>
+        <w:t>.</w:t>
+      </w:r>
+    </w:p>
+    <w:p>
+      <w:pPr>
+        <w:pStyle w:val="ListParagraph"/>
+        <w:numPr>
+          <w:ilvl w:val="0"/>
+          <w:numId w:val="2"/>
+        </w:numPr>
+        <w:rPr>
+          <w:rFonts w:ascii="Aptos" w:hAnsi="Aptos"/>
+          <w:sz w:val="21"/>
+          <w:szCs w:val="21"/>
+        </w:rPr>
+      </w:pPr>
+      <w:r>
+        <w:rPr>
+          <w:rFonts w:ascii="Aptos" w:hAnsi="Aptos"/>
+          <w:sz w:val="21"/>
+          <w:szCs w:val="21"/>
+        </w:rPr>
+        <w:t xml:space="preserve">Removed </w:t>
+      </w:r>
+      <w:r>
+        <w:rPr>
+          <w:rFonts w:ascii="Aptos" w:hAnsi="Aptos"/>
+          <w:sz w:val="21"/>
+          <w:szCs w:val="21"/>
+        </w:rPr>
+        <w:t xml:space="preserve">all </w:t>
+      </w:r>
+      <w:r>
+        <w:rPr>
+          <w:rFonts w:ascii="Aptos" w:hAnsi="Aptos"/>
+          <w:sz w:val="21"/>
+          <w:szCs w:val="21"/>
+        </w:rPr>
+        <w:t>Multiprocessing</w:t>
+      </w:r>
+      <w:r>
+        <w:rPr>
+          <w:rFonts w:ascii="Aptos" w:hAnsi="Aptos"/>
+          <w:sz w:val="21"/>
+          <w:szCs w:val="21"/>
+        </w:rPr>
+        <w:t xml:space="preserve"> arguments</w:t>
+      </w:r>
+      <w:r>
+        <w:rPr>
+          <w:rFonts w:ascii="Aptos" w:hAnsi="Aptos"/>
+          <w:sz w:val="21"/>
+          <w:szCs w:val="21"/>
+        </w:rPr>
+        <w:t xml:space="preserve">, </w:t>
+      </w:r>
+      <w:r>
+        <w:rPr>
+          <w:rFonts w:ascii="Aptos" w:hAnsi="Aptos"/>
+          <w:sz w:val="21"/>
+          <w:szCs w:val="21"/>
+        </w:rPr>
+        <w:t>Hence, had to remove all Worker arguments</w:t>
+      </w:r>
+      <w:r>
+        <w:rPr>
+          <w:rFonts w:ascii="Aptos" w:hAnsi="Aptos"/>
+          <w:sz w:val="21"/>
+          <w:szCs w:val="21"/>
+        </w:rPr>
+        <w:t xml:space="preserve"> as they </w:t>
+      </w:r>
+      <w:r>
+        <w:rPr>
+          <w:rFonts w:ascii="Aptos" w:hAnsi="Aptos"/>
+          <w:sz w:val="21"/>
+          <w:szCs w:val="21"/>
+        </w:rPr>
+        <w:t>were</w:t>
+      </w:r>
+      <w:r>
+        <w:rPr>
+          <w:rFonts w:ascii="Aptos" w:hAnsi="Aptos"/>
+          <w:sz w:val="21"/>
+          <w:szCs w:val="21"/>
+        </w:rPr>
+        <w:t xml:space="preserve"> not recognised.</w:t>
+      </w:r>
+    </w:p>
+    <w:p>
+      <w:pPr>
+        <w:pStyle w:val="ListParagraph"/>
+        <w:numPr>
+          <w:ilvl w:val="0"/>
+          <w:numId w:val="2"/>
+        </w:numPr>
+        <w:rPr>
+          <w:rFonts w:ascii="Aptos" w:hAnsi="Aptos"/>
+          <w:sz w:val="21"/>
+          <w:szCs w:val="21"/>
+        </w:rPr>
+      </w:pPr>
+      <w:r>
+        <w:rPr>
+          <w:rFonts w:ascii="Aptos" w:hAnsi="Aptos"/>
+          <w:sz w:val="21"/>
+          <w:szCs w:val="21"/>
+        </w:rPr>
+        <w:t xml:space="preserve">Adjusted </w:t>
+      </w:r>
+      <w:r>
+        <w:rPr>
+          <w:rFonts w:ascii="Aptos" w:hAnsi="Aptos"/>
+          <w:sz w:val="21"/>
+          <w:szCs w:val="21"/>
+        </w:rPr>
+        <w:t>A</w:t>
+      </w:r>
+      <w:r>
+        <w:rPr>
+          <w:rFonts w:ascii="Aptos" w:hAnsi="Aptos"/>
+          <w:sz w:val="21"/>
+          <w:szCs w:val="21"/>
+        </w:rPr>
+        <w:t>dam optimiser call to update from ‘</w:t>
+      </w:r>
+      <w:proofErr w:type="spellStart"/>
+      <w:r>
+        <w:rPr>
+          <w:rFonts w:ascii="Aptos" w:hAnsi="Aptos"/>
+          <w:sz w:val="21"/>
+          <w:szCs w:val="21"/>
+        </w:rPr>
+        <w:t>lr</w:t>
+      </w:r>
+      <w:proofErr w:type="spellEnd"/>
+      <w:r>
+        <w:rPr>
+          <w:rFonts w:ascii="Aptos" w:hAnsi="Aptos"/>
+          <w:sz w:val="21"/>
+          <w:szCs w:val="21"/>
+        </w:rPr>
+        <w:t>’ to ‘</w:t>
+      </w:r>
+      <w:proofErr w:type="spellStart"/>
+      <w:r>
+        <w:rPr>
+          <w:rFonts w:ascii="Aptos" w:hAnsi="Aptos"/>
+          <w:sz w:val="21"/>
+          <w:szCs w:val="21"/>
+        </w:rPr>
+        <w:t>learning_rate</w:t>
+      </w:r>
+      <w:proofErr w:type="spellEnd"/>
+      <w:r>
+        <w:rPr>
+          <w:rFonts w:ascii="Aptos" w:hAnsi="Aptos"/>
+          <w:sz w:val="21"/>
+          <w:szCs w:val="21"/>
+        </w:rPr>
+        <w:t>’. Line [526]</w:t>
+      </w:r>
+      <w:r>
+        <w:rPr>
+          <w:rFonts w:ascii="Aptos" w:hAnsi="Aptos"/>
+          <w:sz w:val="21"/>
+          <w:szCs w:val="21"/>
+        </w:rPr>
+        <w:t>.</w:t>
+      </w:r>
+    </w:p>
+    <w:p>
+      <w:pPr>
+        <w:rPr>
+          <w:rFonts w:ascii="Aptos" w:hAnsi="Aptos"/>
+          <w:sz w:val="21"/>
+          <w:szCs w:val="21"/>
+        </w:rPr>
+      </w:pPr>
+      <w:r>
+        <w:rPr>
+          <w:rFonts w:ascii="Aptos" w:hAnsi="Aptos"/>
+          <w:sz w:val="21"/>
+          <w:szCs w:val="21"/>
+        </w:rPr>
+        <w:t>Model Inputs</w:t>
+      </w:r>
+    </w:p>
+    <w:p>
+      <w:pPr>
+        <w:pStyle w:val="ListParagraph"/>
+        <w:numPr>
+          <w:ilvl w:val="0"/>
+          <w:numId w:val="3"/>
+        </w:numPr>
+        <w:rPr>
+          <w:rFonts w:ascii="Aptos" w:hAnsi="Aptos"/>
+          <w:sz w:val="21"/>
+          <w:szCs w:val="21"/>
+        </w:rPr>
+      </w:pPr>
+      <w:r>
+        <w:rPr>
+          <w:rFonts w:ascii="Aptos" w:hAnsi="Aptos"/>
+          <w:sz w:val="21"/>
+          <w:szCs w:val="21"/>
+        </w:rPr>
+        <w:t>Changed the train &amp; test boundaries to 2024 &amp; 2025 respectively. Line [75, 76]</w:t>
+      </w:r>
+      <w:r>
+        <w:rPr>
+          <w:rFonts w:ascii="Aptos" w:hAnsi="Aptos"/>
+          <w:sz w:val="21"/>
+          <w:szCs w:val="21"/>
+        </w:rPr>
+        <w:t>.</w:t>
+      </w:r>
+    </w:p>
+    <w:p>
+      <w:pPr>
+        <w:pStyle w:val="ListParagraph"/>
+        <w:numPr>
+          <w:ilvl w:val="0"/>
+          <w:numId w:val="3"/>
+        </w:numPr>
+        <w:rPr>
+          <w:rFonts w:ascii="Aptos" w:hAnsi="Aptos"/>
+          <w:sz w:val="21"/>
+          <w:szCs w:val="21"/>
+        </w:rPr>
+      </w:pPr>
+      <w:r>
+        <w:rPr>
+          <w:rFonts w:ascii="Aptos" w:hAnsi="Aptos"/>
+          <w:sz w:val="21"/>
+          <w:szCs w:val="21"/>
+        </w:rPr>
+        <w:t>np.int no longer available in current version. Changed to int. Line [591]</w:t>
+      </w:r>
+      <w:r>
+        <w:rPr>
+          <w:rFonts w:ascii="Aptos" w:hAnsi="Aptos"/>
+          <w:sz w:val="21"/>
+          <w:szCs w:val="21"/>
+        </w:rPr>
+        <w:t>.</w:t>
+      </w:r>
+    </w:p>
+    <w:p>
+      <w:pPr>
+        <w:pStyle w:val="ListParagraph"/>
+        <w:numPr>
+          <w:ilvl w:val="0"/>
+          <w:numId w:val="3"/>
+        </w:numPr>
+        <w:rPr>
+          <w:rFonts w:ascii="Aptos" w:hAnsi="Aptos"/>
+          <w:sz w:val="21"/>
+          <w:szCs w:val="21"/>
+        </w:rPr>
+      </w:pPr>
+      <w:proofErr w:type="spellStart"/>
+      <w:r>
+        <w:rPr>
+          <w:rFonts w:ascii="Aptos" w:hAnsi="Aptos"/>
+          <w:sz w:val="21"/>
+          <w:szCs w:val="21"/>
+        </w:rPr>
+        <w:t>Trainvalid</w:t>
+      </w:r>
+      <w:proofErr w:type="spellEnd"/>
+      <w:r>
+        <w:rPr>
+          <w:rFonts w:ascii="Aptos" w:hAnsi="Aptos"/>
+          <w:sz w:val="21"/>
+          <w:szCs w:val="21"/>
+        </w:rPr>
+        <w:t xml:space="preserve"> was being called before being assigned, so assigned a value to it. Line [179]. Prompt “I’m getting this error {error}. Can you assign it a value”.</w:t>
+      </w:r>
+    </w:p>
+    <w:p>
+      <w:pPr>
+        <w:rPr>
+          <w:rFonts w:ascii="Aptos" w:hAnsi="Aptos"/>
+          <w:color w:val="2F5496" w:themeColor="accent1" w:themeShade="BF"/>
+          <w:sz w:val="21"/>
+          <w:szCs w:val="21"/>
+        </w:rPr>
+      </w:pPr>
+      <w:r>
+        <w:rPr>
+          <w:rFonts w:ascii="Aptos" w:hAnsi="Aptos"/>
+          <w:color w:val="2F5496" w:themeColor="accent1" w:themeShade="BF"/>
+          <w:sz w:val="21"/>
+          <w:szCs w:val="21"/>
+        </w:rPr>
+        <w:t>4</w:t>
+      </w:r>
+      <w:r>
+        <w:rPr>
+          <w:rFonts w:ascii="Aptos" w:hAnsi="Aptos"/>
+          <w:color w:val="2F5496" w:themeColor="accent1" w:themeShade="BF"/>
+          <w:sz w:val="21"/>
+          <w:szCs w:val="21"/>
+        </w:rPr>
+        <w:t xml:space="preserve">. </w:t>
+      </w:r>
+      <w:r>
+        <w:rPr>
+          <w:rFonts w:ascii="Aptos" w:hAnsi="Aptos"/>
+          <w:color w:val="2F5496" w:themeColor="accent1" w:themeShade="BF"/>
+          <w:sz w:val="21"/>
+          <w:szCs w:val="21"/>
+        </w:rPr>
+        <w:t>SETTINGS</w:t>
+      </w:r>
+    </w:p>
+    <w:p>
+      <w:pPr>
+        <w:rPr>
+          <w:rFonts w:ascii="Aptos" w:hAnsi="Aptos"/>
+          <w:sz w:val="21"/>
+          <w:szCs w:val="21"/>
+        </w:rPr>
+      </w:pPr>
+      <w:r>
+        <w:rPr>
+          <w:rFonts w:ascii="Aptos" w:hAnsi="Aptos"/>
+          <w:sz w:val="21"/>
+          <w:szCs w:val="21"/>
+        </w:rPr>
+        <w:t>Default</w:t>
+      </w:r>
+    </w:p>
+    <w:p>
+      <w:pPr>
+        <w:pStyle w:val="ListParagraph"/>
+        <w:numPr>
+          <w:ilvl w:val="0"/>
+          <w:numId w:val="2"/>
+        </w:numPr>
+        <w:rPr>
+          <w:rFonts w:ascii="Aptos" w:hAnsi="Aptos"/>
+          <w:sz w:val="21"/>
+          <w:szCs w:val="21"/>
+        </w:rPr>
+      </w:pPr>
+      <w:r>
+        <w:rPr>
+          <w:rFonts w:ascii="Aptos" w:hAnsi="Aptos"/>
+          <w:sz w:val="21"/>
+          <w:szCs w:val="21"/>
+        </w:rPr>
+        <w:t xml:space="preserve">Changed the ticker list to match those in the csv file rather than in </w:t>
+      </w:r>
+      <w:proofErr w:type="spellStart"/>
+      <w:r>
+        <w:rPr>
+          <w:rFonts w:ascii="Aptos" w:hAnsi="Aptos"/>
+          <w:sz w:val="21"/>
+          <w:szCs w:val="21"/>
+        </w:rPr>
+        <w:t>Quandl</w:t>
+      </w:r>
+      <w:proofErr w:type="spellEnd"/>
+      <w:r>
+        <w:rPr>
+          <w:rFonts w:ascii="Aptos" w:hAnsi="Aptos"/>
+          <w:sz w:val="21"/>
+          <w:szCs w:val="21"/>
+        </w:rPr>
+        <w:t>. However, I have not separated them based on asset class</w:t>
+      </w:r>
+      <w:r>
+        <w:rPr>
+          <w:rFonts w:ascii="Aptos" w:hAnsi="Aptos"/>
+          <w:sz w:val="21"/>
+          <w:szCs w:val="21"/>
+        </w:rPr>
+        <w:t>. Line [20-124]</w:t>
+      </w:r>
+      <w:r>
+        <w:rPr>
+          <w:rFonts w:ascii="Aptos" w:hAnsi="Aptos"/>
+          <w:sz w:val="21"/>
+          <w:szCs w:val="21"/>
+        </w:rPr>
+        <w:t>.</w:t>
+      </w:r>
+    </w:p>
+    <w:p>
+      <w:pPr>
+        <w:rPr>
+          <w:rFonts w:ascii="Aptos" w:hAnsi="Aptos"/>
+          <w:sz w:val="21"/>
+          <w:szCs w:val="21"/>
+        </w:rPr>
+      </w:pPr>
+      <w:r>
+        <w:rPr>
+          <w:rFonts w:ascii="Aptos" w:hAnsi="Aptos"/>
+          <w:sz w:val="21"/>
+          <w:szCs w:val="21"/>
+        </w:rPr>
+        <w:t>Requirements</w:t>
+      </w:r>
+    </w:p>
+    <w:p>
+      <w:pPr>
+        <w:pStyle w:val="ListParagraph"/>
+        <w:numPr>
+          <w:ilvl w:val="0"/>
+          <w:numId w:val="2"/>
+        </w:numPr>
+        <w:rPr>
+          <w:rFonts w:ascii="Aptos" w:hAnsi="Aptos"/>
+          <w:sz w:val="21"/>
+          <w:szCs w:val="21"/>
+        </w:rPr>
+      </w:pPr>
+      <w:r>
+        <w:rPr>
+          <w:rFonts w:ascii="Aptos" w:hAnsi="Aptos"/>
+          <w:sz w:val="21"/>
+          <w:szCs w:val="21"/>
+        </w:rPr>
+        <w:t>Removed all requirements as incompatible with python software potentially.</w:t>
+      </w:r>
+      <w:r>
+        <w:rPr>
+          <w:rFonts w:ascii="Aptos" w:hAnsi="Aptos"/>
+          <w:sz w:val="21"/>
+          <w:szCs w:val="21"/>
+        </w:rPr>
+        <w:t xml:space="preserve"> Many prompts trying to fix errors around this.</w:t>
+      </w:r>
+    </w:p>
+    <w:p>
+      <w:pPr>
+        <w:rPr>
+          <w:rFonts w:ascii="Aptos" w:hAnsi="Aptos"/>
+          <w:color w:val="2F5496" w:themeColor="accent1" w:themeShade="BF"/>
+          <w:sz w:val="21"/>
+          <w:szCs w:val="21"/>
+        </w:rPr>
+      </w:pPr>
+      <w:r>
+        <w:rPr>
+          <w:rFonts w:ascii="Aptos" w:hAnsi="Aptos"/>
+          <w:color w:val="2F5496" w:themeColor="accent1" w:themeShade="BF"/>
+          <w:sz w:val="21"/>
+          <w:szCs w:val="21"/>
+        </w:rPr>
+        <w:t>5</w:t>
+      </w:r>
+      <w:r>
+        <w:rPr>
+          <w:rFonts w:ascii="Aptos" w:hAnsi="Aptos"/>
+          <w:color w:val="2F5496" w:themeColor="accent1" w:themeShade="BF"/>
+          <w:sz w:val="21"/>
+          <w:szCs w:val="21"/>
+        </w:rPr>
+        <w:t xml:space="preserve">. </w:t>
+      </w:r>
+      <w:r>
+        <w:rPr>
+          <w:rFonts w:ascii="Aptos" w:hAnsi="Aptos"/>
+          <w:color w:val="2F5496" w:themeColor="accent1" w:themeShade="BF"/>
+          <w:sz w:val="21"/>
+          <w:szCs w:val="21"/>
+        </w:rPr>
+        <w:t>OTHERS</w:t>
+      </w:r>
+    </w:p>
+    <w:p>
+      <w:pPr>
+        <w:rPr>
+          <w:rFonts w:ascii="Aptos" w:hAnsi="Aptos"/>
+          <w:sz w:val="21"/>
+          <w:szCs w:val="21"/>
+        </w:rPr>
+      </w:pPr>
+      <w:r>
+        <w:rPr>
+          <w:rFonts w:ascii="Aptos" w:hAnsi="Aptos"/>
+          <w:sz w:val="21"/>
+          <w:szCs w:val="21"/>
+        </w:rPr>
+        <w:t>Other errors</w:t>
+      </w:r>
+    </w:p>
+    <w:p>
+      <w:pPr>
+        <w:pStyle w:val="ListParagraph"/>
+        <w:numPr>
+          <w:ilvl w:val="0"/>
+          <w:numId w:val="2"/>
+        </w:numPr>
+        <w:rPr>
+          <w:rFonts w:ascii="Aptos" w:hAnsi="Aptos"/>
+          <w:sz w:val="21"/>
+          <w:szCs w:val="21"/>
+        </w:rPr>
+      </w:pPr>
+      <w:r>
+        <w:rPr>
+          <w:rFonts w:ascii="Aptos" w:hAnsi="Aptos"/>
+          <w:sz w:val="21"/>
+          <w:szCs w:val="21"/>
+        </w:rPr>
+        <w:t>Environment Issues, potentially due to conflicting packages and different python software versions.</w:t>
+      </w:r>
+    </w:p>
+    <w:p>
+      <w:pPr>
+        <w:rPr>
+          <w:rFonts w:ascii="Aptos" w:hAnsi="Aptos"/>
+          <w:sz w:val="21"/>
+          <w:szCs w:val="21"/>
+        </w:rPr>
       </w:pPr>
     </w:p>
     <w:sectPr>
@@ -117,7 +1969,7 @@
         <w:rFonts w:hint="default"/>
       </w:rPr>
     </w:lvl>
-    <w:lvl w:ilvl="1" w:tplc="08090019" w:tentative="1">
+    <w:lvl w:ilvl="1" w:tplc="08090019">
       <w:start w:val="1"/>
       <w:numFmt w:val="lowerLetter"/>
       <w:lvlText w:val="%2."/>
@@ -190,8 +2042,238 @@
       </w:pPr>
     </w:lvl>
   </w:abstractNum>
+  <w:abstractNum w:abstractNumId="1" w15:restartNumberingAfterBreak="0">
+    <w:nsid w:val="2AF00555"/>
+    <w:multiLevelType w:val="hybridMultilevel"/>
+    <w:tmpl w:val="EEEA1C7A"/>
+    <w:lvl w:ilvl="0" w:tplc="0CE62454">
+      <w:numFmt w:val="bullet"/>
+      <w:lvlText w:val="-"/>
+      <w:lvlJc w:val="left"/>
+      <w:pPr>
+        <w:ind w:left="720" w:hanging="360"/>
+      </w:pPr>
+      <w:rPr>
+        <w:rFonts w:ascii="Aptos" w:eastAsiaTheme="minorHAnsi" w:hAnsi="Aptos" w:cstheme="minorBidi" w:hint="default"/>
+      </w:rPr>
+    </w:lvl>
+    <w:lvl w:ilvl="1" w:tplc="08090003" w:tentative="1">
+      <w:start w:val="1"/>
+      <w:numFmt w:val="bullet"/>
+      <w:lvlText w:val="o"/>
+      <w:lvlJc w:val="left"/>
+      <w:pPr>
+        <w:ind w:left="1440" w:hanging="360"/>
+      </w:pPr>
+      <w:rPr>
+        <w:rFonts w:ascii="Courier New" w:hAnsi="Courier New" w:cs="Courier New" w:hint="default"/>
+      </w:rPr>
+    </w:lvl>
+    <w:lvl w:ilvl="2" w:tplc="08090005" w:tentative="1">
+      <w:start w:val="1"/>
+      <w:numFmt w:val="bullet"/>
+      <w:lvlText w:val=""/>
+      <w:lvlJc w:val="left"/>
+      <w:pPr>
+        <w:ind w:left="2160" w:hanging="360"/>
+      </w:pPr>
+      <w:rPr>
+        <w:rFonts w:ascii="Wingdings" w:hAnsi="Wingdings" w:hint="default"/>
+      </w:rPr>
+    </w:lvl>
+    <w:lvl w:ilvl="3" w:tplc="08090001" w:tentative="1">
+      <w:start w:val="1"/>
+      <w:numFmt w:val="bullet"/>
+      <w:lvlText w:val=""/>
+      <w:lvlJc w:val="left"/>
+      <w:pPr>
+        <w:ind w:left="2880" w:hanging="360"/>
+      </w:pPr>
+      <w:rPr>
+        <w:rFonts w:ascii="Symbol" w:hAnsi="Symbol" w:hint="default"/>
+      </w:rPr>
+    </w:lvl>
+    <w:lvl w:ilvl="4" w:tplc="08090003" w:tentative="1">
+      <w:start w:val="1"/>
+      <w:numFmt w:val="bullet"/>
+      <w:lvlText w:val="o"/>
+      <w:lvlJc w:val="left"/>
+      <w:pPr>
+        <w:ind w:left="3600" w:hanging="360"/>
+      </w:pPr>
+      <w:rPr>
+        <w:rFonts w:ascii="Courier New" w:hAnsi="Courier New" w:cs="Courier New" w:hint="default"/>
+      </w:rPr>
+    </w:lvl>
+    <w:lvl w:ilvl="5" w:tplc="08090005" w:tentative="1">
+      <w:start w:val="1"/>
+      <w:numFmt w:val="bullet"/>
+      <w:lvlText w:val=""/>
+      <w:lvlJc w:val="left"/>
+      <w:pPr>
+        <w:ind w:left="4320" w:hanging="360"/>
+      </w:pPr>
+      <w:rPr>
+        <w:rFonts w:ascii="Wingdings" w:hAnsi="Wingdings" w:hint="default"/>
+      </w:rPr>
+    </w:lvl>
+    <w:lvl w:ilvl="6" w:tplc="08090001" w:tentative="1">
+      <w:start w:val="1"/>
+      <w:numFmt w:val="bullet"/>
+      <w:lvlText w:val=""/>
+      <w:lvlJc w:val="left"/>
+      <w:pPr>
+        <w:ind w:left="5040" w:hanging="360"/>
+      </w:pPr>
+      <w:rPr>
+        <w:rFonts w:ascii="Symbol" w:hAnsi="Symbol" w:hint="default"/>
+      </w:rPr>
+    </w:lvl>
+    <w:lvl w:ilvl="7" w:tplc="08090003" w:tentative="1">
+      <w:start w:val="1"/>
+      <w:numFmt w:val="bullet"/>
+      <w:lvlText w:val="o"/>
+      <w:lvlJc w:val="left"/>
+      <w:pPr>
+        <w:ind w:left="5760" w:hanging="360"/>
+      </w:pPr>
+      <w:rPr>
+        <w:rFonts w:ascii="Courier New" w:hAnsi="Courier New" w:cs="Courier New" w:hint="default"/>
+      </w:rPr>
+    </w:lvl>
+    <w:lvl w:ilvl="8" w:tplc="08090005" w:tentative="1">
+      <w:start w:val="1"/>
+      <w:numFmt w:val="bullet"/>
+      <w:lvlText w:val=""/>
+      <w:lvlJc w:val="left"/>
+      <w:pPr>
+        <w:ind w:left="6480" w:hanging="360"/>
+      </w:pPr>
+      <w:rPr>
+        <w:rFonts w:ascii="Wingdings" w:hAnsi="Wingdings" w:hint="default"/>
+      </w:rPr>
+    </w:lvl>
+  </w:abstractNum>
+  <w:abstractNum w:abstractNumId="2" w15:restartNumberingAfterBreak="0">
+    <w:nsid w:val="50853C4B"/>
+    <w:multiLevelType w:val="hybridMultilevel"/>
+    <w:tmpl w:val="61989022"/>
+    <w:lvl w:ilvl="0" w:tplc="3F6EBE8A">
+      <w:numFmt w:val="bullet"/>
+      <w:lvlText w:val="-"/>
+      <w:lvlJc w:val="left"/>
+      <w:pPr>
+        <w:ind w:left="720" w:hanging="360"/>
+      </w:pPr>
+      <w:rPr>
+        <w:rFonts w:ascii="Aptos" w:eastAsiaTheme="minorHAnsi" w:hAnsi="Aptos" w:cstheme="minorBidi" w:hint="default"/>
+      </w:rPr>
+    </w:lvl>
+    <w:lvl w:ilvl="1" w:tplc="08090003" w:tentative="1">
+      <w:start w:val="1"/>
+      <w:numFmt w:val="bullet"/>
+      <w:lvlText w:val="o"/>
+      <w:lvlJc w:val="left"/>
+      <w:pPr>
+        <w:ind w:left="1440" w:hanging="360"/>
+      </w:pPr>
+      <w:rPr>
+        <w:rFonts w:ascii="Courier New" w:hAnsi="Courier New" w:cs="Courier New" w:hint="default"/>
+      </w:rPr>
+    </w:lvl>
+    <w:lvl w:ilvl="2" w:tplc="08090005" w:tentative="1">
+      <w:start w:val="1"/>
+      <w:numFmt w:val="bullet"/>
+      <w:lvlText w:val=""/>
+      <w:lvlJc w:val="left"/>
+      <w:pPr>
+        <w:ind w:left="2160" w:hanging="360"/>
+      </w:pPr>
+      <w:rPr>
+        <w:rFonts w:ascii="Wingdings" w:hAnsi="Wingdings" w:hint="default"/>
+      </w:rPr>
+    </w:lvl>
+    <w:lvl w:ilvl="3" w:tplc="08090001" w:tentative="1">
+      <w:start w:val="1"/>
+      <w:numFmt w:val="bullet"/>
+      <w:lvlText w:val=""/>
+      <w:lvlJc w:val="left"/>
+      <w:pPr>
+        <w:ind w:left="2880" w:hanging="360"/>
+      </w:pPr>
+      <w:rPr>
+        <w:rFonts w:ascii="Symbol" w:hAnsi="Symbol" w:hint="default"/>
+      </w:rPr>
+    </w:lvl>
+    <w:lvl w:ilvl="4" w:tplc="08090003" w:tentative="1">
+      <w:start w:val="1"/>
+      <w:numFmt w:val="bullet"/>
+      <w:lvlText w:val="o"/>
+      <w:lvlJc w:val="left"/>
+      <w:pPr>
+        <w:ind w:left="3600" w:hanging="360"/>
+      </w:pPr>
+      <w:rPr>
+        <w:rFonts w:ascii="Courier New" w:hAnsi="Courier New" w:cs="Courier New" w:hint="default"/>
+      </w:rPr>
+    </w:lvl>
+    <w:lvl w:ilvl="5" w:tplc="08090005" w:tentative="1">
+      <w:start w:val="1"/>
+      <w:numFmt w:val="bullet"/>
+      <w:lvlText w:val=""/>
+      <w:lvlJc w:val="left"/>
+      <w:pPr>
+        <w:ind w:left="4320" w:hanging="360"/>
+      </w:pPr>
+      <w:rPr>
+        <w:rFonts w:ascii="Wingdings" w:hAnsi="Wingdings" w:hint="default"/>
+      </w:rPr>
+    </w:lvl>
+    <w:lvl w:ilvl="6" w:tplc="08090001" w:tentative="1">
+      <w:start w:val="1"/>
+      <w:numFmt w:val="bullet"/>
+      <w:lvlText w:val=""/>
+      <w:lvlJc w:val="left"/>
+      <w:pPr>
+        <w:ind w:left="5040" w:hanging="360"/>
+      </w:pPr>
+      <w:rPr>
+        <w:rFonts w:ascii="Symbol" w:hAnsi="Symbol" w:hint="default"/>
+      </w:rPr>
+    </w:lvl>
+    <w:lvl w:ilvl="7" w:tplc="08090003" w:tentative="1">
+      <w:start w:val="1"/>
+      <w:numFmt w:val="bullet"/>
+      <w:lvlText w:val="o"/>
+      <w:lvlJc w:val="left"/>
+      <w:pPr>
+        <w:ind w:left="5760" w:hanging="360"/>
+      </w:pPr>
+      <w:rPr>
+        <w:rFonts w:ascii="Courier New" w:hAnsi="Courier New" w:cs="Courier New" w:hint="default"/>
+      </w:rPr>
+    </w:lvl>
+    <w:lvl w:ilvl="8" w:tplc="08090005" w:tentative="1">
+      <w:start w:val="1"/>
+      <w:numFmt w:val="bullet"/>
+      <w:lvlText w:val=""/>
+      <w:lvlJc w:val="left"/>
+      <w:pPr>
+        <w:ind w:left="6480" w:hanging="360"/>
+      </w:pPr>
+      <w:rPr>
+        <w:rFonts w:ascii="Wingdings" w:hAnsi="Wingdings" w:hint="default"/>
+      </w:rPr>
+    </w:lvl>
+  </w:abstractNum>
   <w:num w:numId="1" w16cid:durableId="1739085296">
     <w:abstractNumId w:val="0"/>
+  </w:num>
+  <w:num w:numId="2" w16cid:durableId="694430085">
+    <w:abstractNumId w:val="2"/>
+  </w:num>
+  <w:num w:numId="3" w16cid:durableId="1668051385">
+    <w:abstractNumId w:val="1"/>
   </w:num>
 </w:numbering>
 </file>
@@ -594,6 +2676,7 @@
   <w:style w:type="paragraph" w:default="1" w:styleId="Normal">
     <w:name w:val="Normal"/>
     <w:qFormat/>
+    <w:rsid w:val="00E06F16"/>
     <w:rPr>
       <w:lang w:val="en-GB"/>
     </w:rPr>

</xml_diff>